<commit_message>
Updated link to GH project in doc
</commit_message>
<xml_diff>
--- a/VisualizationOfLunarTerrainIsolinesUsingDualMarchingSquares.docx
+++ b/VisualizationOfLunarTerrainIsolinesUsingDualMarchingSquares.docx
@@ -292,7 +292,7 @@
           <w:rPr>
             <w:rStyle w:val="Hyperlink"/>
           </w:rPr>
-          <w:t>https://github.com/brianjstafford/CS519-FinalProject</w:t>
+          <w:t>https://github.com/brianjstafford/CS519-FinalProject-brianjs4</w:t>
         </w:r>
       </w:hyperlink>
       <w:r>
@@ -356,7 +356,7 @@
                         </a:ln>
                         <a:extLst>
                           <a:ext uri="{91240B29-F687-4f45-9708-019B960494DF}">
-                            <a14:hiddenLine xmlns="" xmlns:mo="http://schemas.microsoft.com/office/mac/office/2008/main" xmlns:mv="urn:schemas-microsoft-com:mac:vml" xmlns:o="urn:schemas-microsoft-com:office:office" xmlns:v="urn:schemas-microsoft-com:vml" xmlns:w10="urn:schemas-microsoft-com:office:word" xmlns:w="http://schemas.openxmlformats.org/wordprocessingml/2006/main" xmlns:a14="http://schemas.microsoft.com/office/drawing/2010/main" w="38100">
+                            <a14:hiddenLine xmlns:a14="http://schemas.microsoft.com/office/drawing/2010/main" xmlns:w="http://schemas.openxmlformats.org/wordprocessingml/2006/main" xmlns:w10="urn:schemas-microsoft-com:office:word" xmlns:v="urn:schemas-microsoft-com:vml" xmlns:o="urn:schemas-microsoft-com:office:office" xmlns:mv="urn:schemas-microsoft-com:mac:vml" xmlns:mo="http://schemas.microsoft.com/office/mac/office/2008/main" xmlns="" w="38100">
                               <a:solidFill>
                                 <a:srgbClr val="000000"/>
                               </a:solidFill>
@@ -777,6 +777,9 @@
       <w:pPr>
         <w:pStyle w:val="BodyNoIndent"/>
       </w:pPr>
+      <w:r>
+        <w:t xml:space="preserve">  </w:t>
+      </w:r>
       <w:r>
         <w:t>For performance purposes, we focused on a small subset of the lunar terrain that demonstrated some interesting characteristics. In Fig. 4, we see the isolines</w:t>
       </w:r>

</xml_diff>

<commit_message>
Minor updates to text
</commit_message>
<xml_diff>
--- a/VisualizationOfLunarTerrainIsolinesUsingDualMarchingSquares.docx
+++ b/VisualizationOfLunarTerrainIsolinesUsingDualMarchingSquares.docx
@@ -356,7 +356,7 @@
                         </a:ln>
                         <a:extLst>
                           <a:ext uri="{91240B29-F687-4f45-9708-019B960494DF}">
-                            <a14:hiddenLine xmlns:a14="http://schemas.microsoft.com/office/drawing/2010/main" xmlns:w="http://schemas.openxmlformats.org/wordprocessingml/2006/main" xmlns:w10="urn:schemas-microsoft-com:office:word" xmlns:v="urn:schemas-microsoft-com:vml" xmlns:o="urn:schemas-microsoft-com:office:office" xmlns:mv="urn:schemas-microsoft-com:mac:vml" xmlns:mo="http://schemas.microsoft.com/office/mac/office/2008/main" xmlns="" w="38100">
+                            <a14:hiddenLine xmlns="" xmlns:mo="http://schemas.microsoft.com/office/mac/office/2008/main" xmlns:mv="urn:schemas-microsoft-com:mac:vml" xmlns:o="urn:schemas-microsoft-com:office:office" xmlns:v="urn:schemas-microsoft-com:vml" xmlns:w10="urn:schemas-microsoft-com:office:word" xmlns:w="http://schemas.openxmlformats.org/wordprocessingml/2006/main" xmlns:a14="http://schemas.microsoft.com/office/drawing/2010/main" w="38100">
                               <a:solidFill>
                                 <a:srgbClr val="000000"/>
                               </a:solidFill>
@@ -781,7 +781,13 @@
         <w:t xml:space="preserve">  </w:t>
       </w:r>
       <w:r>
-        <w:t>For performance purposes, we focused on a small subset of the lunar terrain that demonstrated some interesting characteristics. In Fig. 4, we see the isolines</w:t>
+        <w:t xml:space="preserve">For performance </w:t>
+      </w:r>
+      <w:r>
+        <w:t>reasons</w:t>
+      </w:r>
+      <w:r>
+        <w:t>, we focused on a small subset of the lunar terrain that demonstrated some interesting characteristics. In Fig. 4, we see the isolines</w:t>
       </w:r>
       <w:r>
         <w:t xml:space="preserve"> (at elevation 0)</w:t>
@@ -1238,7 +1244,13 @@
       </w:r>
       <w:proofErr w:type="spellEnd"/>
       <w:r>
-        <w:t xml:space="preserve"> Notebook. We would also like to address the performance issues, in order to be able to view an increased subset of the terrain at one time. Finally, we would like to map the lunar color image and the generated contours to a sphere, so the user can interactively view isolines on the moon in a more natural setting.</w:t>
+        <w:t xml:space="preserve"> Notebook. We would also like to address the performance issues, in order to be able to view an increased subset of the terrain at </w:t>
+      </w:r>
+      <w:r>
+        <w:t xml:space="preserve">the same </w:t>
+      </w:r>
+      <w:r>
+        <w:t>time. Finally, we would like to map the lunar color image and the generated contours to a sphere, so the user can interactively view isolines on the moon in a more natural setting.</w:t>
       </w:r>
     </w:p>
     <w:p>
@@ -3202,6 +3214,17 @@
       <w:shd w:val="clear" w:color="auto" w:fill="E1DFDD"/>
     </w:rPr>
   </w:style>
+  <w:style w:type="character" w:styleId="FollowedHyperlink">
+    <w:name w:val="FollowedHyperlink"/>
+    <w:basedOn w:val="DefaultParagraphFont"/>
+    <w:semiHidden/>
+    <w:unhideWhenUsed/>
+    <w:rsid w:val="00FB7712"/>
+    <w:rPr>
+      <w:color w:val="800080" w:themeColor="followedHyperlink"/>
+      <w:u w:val="single"/>
+    </w:rPr>
+  </w:style>
 </w:styles>
 </file>
 

</xml_diff>

<commit_message>
Fixed height and width for dual contour line segment creation
</commit_message>
<xml_diff>
--- a/VisualizationOfLunarTerrainIsolinesUsingDualMarchingSquares.docx
+++ b/VisualizationOfLunarTerrainIsolinesUsingDualMarchingSquares.docx
@@ -1006,9 +1006,9 @@
           <w:lang w:val="en-US"/>
         </w:rPr>
         <w:drawing>
-          <wp:inline distT="0" distB="0" distL="0" distR="0" wp14:anchorId="2193BD0D" wp14:editId="0CE5FE4A">
-            <wp:extent cx="1599069" cy="1582057"/>
-            <wp:effectExtent l="0" t="0" r="1270" b="5715"/>
+          <wp:inline distT="0" distB="0" distL="0" distR="0" wp14:anchorId="2193BD0D" wp14:editId="6657E77C">
+            <wp:extent cx="1617371" cy="1610518"/>
+            <wp:effectExtent l="0" t="0" r="0" b="2540"/>
             <wp:docPr id="14" name="Picture 14"/>
             <wp:cNvGraphicFramePr>
               <a:graphicFrameLocks xmlns:a="http://schemas.openxmlformats.org/drawingml/2006/main" noChangeAspect="1"/>
@@ -1031,7 +1031,7 @@
                   <pic:spPr bwMode="auto">
                     <a:xfrm>
                       <a:off x="0" y="0"/>
-                      <a:ext cx="1627836" cy="1610518"/>
+                      <a:ext cx="1617371" cy="1610518"/>
                     </a:xfrm>
                     <a:prstGeom prst="rect">
                       <a:avLst/>
@@ -1140,9 +1140,9 @@
           <w:lang w:val="en-US"/>
         </w:rPr>
         <w:drawing>
-          <wp:inline distT="0" distB="0" distL="0" distR="0" wp14:anchorId="3BB381DE" wp14:editId="59C0F7FE">
-            <wp:extent cx="1951605" cy="1371494"/>
-            <wp:effectExtent l="0" t="0" r="4445" b="635"/>
+          <wp:inline distT="0" distB="0" distL="0" distR="0" wp14:anchorId="3BB381DE" wp14:editId="5E2A6469">
+            <wp:extent cx="1951605" cy="1326141"/>
+            <wp:effectExtent l="0" t="0" r="4445" b="0"/>
             <wp:docPr id="5" name="Picture 5"/>
             <wp:cNvGraphicFramePr>
               <a:graphicFrameLocks xmlns:a="http://schemas.openxmlformats.org/drawingml/2006/main" noChangeAspect="1"/>
@@ -1165,7 +1165,7 @@
                   <pic:spPr bwMode="auto">
                     <a:xfrm>
                       <a:off x="0" y="0"/>
-                      <a:ext cx="1951605" cy="1371494"/>
+                      <a:ext cx="1951605" cy="1326141"/>
                     </a:xfrm>
                     <a:prstGeom prst="rect">
                       <a:avLst/>

</xml_diff>